<commit_message>
added strategy to update the file of repository of others
</commit_message>
<xml_diff>
--- a/ShethSukhadaGitTutorial-05-31-2019.docx
+++ b/ShethSukhadaGitTutorial-05-31-2019.docx
@@ -4,313 +4,653 @@
   <w:body>
     <w:p>
       <w:pPr>
-        <w:rPr>
-          <w:rFonts w:ascii="Times New Roman" w:hAnsi="Times New Roman" w:cs="Times New Roman"/>
-          <w:sz w:val="24"/>
-          <w:szCs w:val="24"/>
-        </w:rPr>
-      </w:pPr>
-      <w:r>
-        <w:rPr>
-          <w:rFonts w:ascii="Times New Roman" w:hAnsi="Times New Roman" w:cs="Times New Roman"/>
-          <w:sz w:val="24"/>
-          <w:szCs w:val="24"/>
-        </w:rPr>
-        <w:t xml:space="preserve">What is </w:t>
+        <w:jc w:val="center"/>
+        <w:rPr>
+          <w:rFonts w:ascii="Times New Roman" w:hAnsi="Times New Roman" w:cs="Times New Roman"/>
+          <w:b/>
+          <w:sz w:val="32"/>
+          <w:szCs w:val="24"/>
+        </w:rPr>
+      </w:pPr>
+      <w:r>
+        <w:rPr>
+          <w:rFonts w:ascii="Times New Roman" w:hAnsi="Times New Roman" w:cs="Times New Roman"/>
+          <w:b/>
+          <w:sz w:val="32"/>
+          <w:szCs w:val="24"/>
+        </w:rPr>
+        <w:t>CS 639 Summer I 2019</w:t>
+      </w:r>
+    </w:p>
+    <w:p>
+      <w:pPr>
+        <w:jc w:val="center"/>
+        <w:rPr>
+          <w:rFonts w:ascii="Times New Roman" w:hAnsi="Times New Roman" w:cs="Times New Roman"/>
+          <w:b/>
+          <w:sz w:val="32"/>
+          <w:szCs w:val="24"/>
+        </w:rPr>
+      </w:pPr>
+      <w:r>
+        <w:rPr>
+          <w:rFonts w:ascii="Times New Roman" w:hAnsi="Times New Roman" w:cs="Times New Roman"/>
+          <w:b/>
+          <w:sz w:val="32"/>
+          <w:szCs w:val="24"/>
+        </w:rPr>
+        <w:t>Answers f</w:t>
+      </w:r>
+      <w:r>
+        <w:rPr>
+          <w:rFonts w:ascii="Times New Roman" w:hAnsi="Times New Roman" w:cs="Times New Roman"/>
+          <w:b/>
+          <w:sz w:val="32"/>
+          <w:szCs w:val="24"/>
+        </w:rPr>
+        <w:t>o</w:t>
+      </w:r>
+      <w:r>
+        <w:rPr>
+          <w:rFonts w:ascii="Times New Roman" w:hAnsi="Times New Roman" w:cs="Times New Roman"/>
+          <w:b/>
+          <w:sz w:val="32"/>
+          <w:szCs w:val="24"/>
+        </w:rPr>
+        <w:t>r Exercise on GitHub and Git</w:t>
+      </w:r>
+    </w:p>
+    <w:p>
+      <w:pPr>
+        <w:rPr>
+          <w:rFonts w:ascii="Times New Roman" w:hAnsi="Times New Roman" w:cs="Times New Roman"/>
+          <w:b/>
+          <w:sz w:val="24"/>
+          <w:szCs w:val="24"/>
+          <w:u w:val="single"/>
+        </w:rPr>
+      </w:pPr>
+    </w:p>
+    <w:p>
+      <w:pPr>
+        <w:rPr>
+          <w:rFonts w:ascii="Times New Roman" w:hAnsi="Times New Roman" w:cs="Times New Roman"/>
+          <w:b/>
+          <w:sz w:val="24"/>
+          <w:szCs w:val="24"/>
+          <w:u w:val="single"/>
+        </w:rPr>
+      </w:pPr>
+      <w:r>
+        <w:rPr>
+          <w:rFonts w:ascii="Times New Roman" w:hAnsi="Times New Roman" w:cs="Times New Roman"/>
+          <w:b/>
+          <w:sz w:val="24"/>
+          <w:szCs w:val="24"/>
+          <w:u w:val="single"/>
+        </w:rPr>
+        <w:t xml:space="preserve">Part 3 </w:t>
+      </w:r>
+    </w:p>
+    <w:p>
+      <w:pPr>
+        <w:rPr>
+          <w:rFonts w:ascii="Times New Roman" w:hAnsi="Times New Roman" w:cs="Times New Roman"/>
+          <w:sz w:val="24"/>
+          <w:szCs w:val="24"/>
+        </w:rPr>
+      </w:pPr>
+      <w:r>
+        <w:rPr>
+          <w:rFonts w:ascii="Times New Roman" w:hAnsi="Times New Roman" w:cs="Times New Roman"/>
+          <w:sz w:val="24"/>
+          <w:szCs w:val="24"/>
+        </w:rPr>
+        <w:t>What is GitHub?</w:t>
+      </w:r>
+      <w:r>
+        <w:rPr>
+          <w:rFonts w:ascii="Times New Roman" w:hAnsi="Times New Roman" w:cs="Times New Roman"/>
+          <w:sz w:val="24"/>
+          <w:szCs w:val="24"/>
+        </w:rPr>
+        <w:t xml:space="preserve"> </w:t>
+      </w:r>
+      <w:r>
+        <w:rPr>
+          <w:rFonts w:ascii="Times New Roman" w:hAnsi="Times New Roman" w:cs="Times New Roman"/>
+          <w:sz w:val="24"/>
+          <w:szCs w:val="24"/>
+        </w:rPr>
+        <w:t>When was it created? Why? By who? What similar platforms exist? Why would you use such a platform?</w:t>
+      </w:r>
+    </w:p>
+    <w:p>
+      <w:pPr>
+        <w:rPr>
+          <w:rFonts w:ascii="Times New Roman" w:hAnsi="Times New Roman" w:cs="Times New Roman"/>
+          <w:b/>
+          <w:sz w:val="24"/>
+          <w:szCs w:val="24"/>
+          <w:u w:val="single"/>
+        </w:rPr>
+      </w:pPr>
+      <w:r>
+        <w:rPr>
+          <w:rFonts w:ascii="Times New Roman" w:hAnsi="Times New Roman" w:cs="Times New Roman"/>
+          <w:b/>
+          <w:sz w:val="24"/>
+          <w:szCs w:val="24"/>
+          <w:u w:val="single"/>
+        </w:rPr>
+        <w:t>Answer:</w:t>
+      </w:r>
+    </w:p>
+    <w:p>
+      <w:pPr>
+        <w:pStyle w:val="ListParagraph"/>
+        <w:numPr>
+          <w:ilvl w:val="0"/>
+          <w:numId w:val="6"/>
+        </w:numPr>
+        <w:rPr>
+          <w:rFonts w:ascii="Times New Roman" w:hAnsi="Times New Roman" w:cs="Times New Roman"/>
+          <w:sz w:val="24"/>
+          <w:szCs w:val="24"/>
+        </w:rPr>
+      </w:pPr>
+      <w:r>
+        <w:rPr>
+          <w:rFonts w:ascii="Times New Roman" w:hAnsi="Times New Roman" w:cs="Times New Roman"/>
+          <w:b/>
+          <w:sz w:val="24"/>
+          <w:szCs w:val="24"/>
+        </w:rPr>
+        <w:t>Git</w:t>
+      </w:r>
+      <w:r>
+        <w:rPr>
+          <w:rFonts w:ascii="Times New Roman" w:hAnsi="Times New Roman" w:cs="Times New Roman"/>
+          <w:sz w:val="24"/>
+          <w:szCs w:val="24"/>
+        </w:rPr>
+        <w:t xml:space="preserve"> is a distributed version-control system for tracking changes in source code during software development, whereas </w:t>
       </w:r>
       <w:proofErr w:type="spellStart"/>
+      <w:r>
+        <w:rPr>
+          <w:rFonts w:ascii="Times New Roman" w:hAnsi="Times New Roman" w:cs="Times New Roman"/>
+          <w:b/>
+          <w:sz w:val="24"/>
+          <w:szCs w:val="24"/>
+        </w:rPr>
+        <w:t>Github</w:t>
+      </w:r>
+      <w:proofErr w:type="spellEnd"/>
+      <w:r>
+        <w:rPr>
+          <w:rFonts w:ascii="Times New Roman" w:hAnsi="Times New Roman" w:cs="Times New Roman"/>
+          <w:sz w:val="24"/>
+          <w:szCs w:val="24"/>
+        </w:rPr>
+        <w:t xml:space="preserve"> is code sharing and version control </w:t>
+      </w:r>
+      <w:r>
+        <w:rPr>
+          <w:rFonts w:ascii="Times New Roman" w:hAnsi="Times New Roman" w:cs="Times New Roman"/>
+          <w:b/>
+          <w:sz w:val="24"/>
+          <w:szCs w:val="24"/>
+          <w:u w:val="single"/>
+        </w:rPr>
+        <w:t>service</w:t>
+      </w:r>
+      <w:r>
+        <w:rPr>
+          <w:rFonts w:ascii="Times New Roman" w:hAnsi="Times New Roman" w:cs="Times New Roman"/>
+          <w:sz w:val="24"/>
+          <w:szCs w:val="24"/>
+        </w:rPr>
+        <w:t xml:space="preserve"> for programmers to </w:t>
+      </w:r>
+      <w:r>
+        <w:rPr>
+          <w:rFonts w:ascii="Times New Roman" w:hAnsi="Times New Roman" w:cs="Times New Roman"/>
+          <w:b/>
+          <w:sz w:val="24"/>
+          <w:szCs w:val="24"/>
+          <w:u w:val="single"/>
+        </w:rPr>
+        <w:t>remotely</w:t>
+      </w:r>
+      <w:r>
+        <w:rPr>
+          <w:rFonts w:ascii="Times New Roman" w:hAnsi="Times New Roman" w:cs="Times New Roman"/>
+          <w:sz w:val="24"/>
+          <w:szCs w:val="24"/>
+        </w:rPr>
+        <w:t xml:space="preserve"> </w:t>
+      </w:r>
+      <w:r>
+        <w:rPr>
+          <w:rFonts w:ascii="Times New Roman" w:hAnsi="Times New Roman" w:cs="Times New Roman"/>
+          <w:b/>
+          <w:sz w:val="24"/>
+          <w:szCs w:val="24"/>
+          <w:u w:val="single"/>
+        </w:rPr>
+        <w:t>collaborate</w:t>
+      </w:r>
+      <w:r>
+        <w:rPr>
+          <w:rFonts w:ascii="Times New Roman" w:hAnsi="Times New Roman" w:cs="Times New Roman"/>
+          <w:sz w:val="24"/>
+          <w:szCs w:val="24"/>
+        </w:rPr>
+        <w:t xml:space="preserve"> with multiple people on the project. It offers all the distributed version control and source code management (SCM) functionality of Git. It also provides features like bug tracking, feature requests, task management. </w:t>
+      </w:r>
+    </w:p>
+    <w:p>
+      <w:pPr>
+        <w:pStyle w:val="ListParagraph"/>
+        <w:numPr>
+          <w:ilvl w:val="0"/>
+          <w:numId w:val="6"/>
+        </w:numPr>
+        <w:rPr>
+          <w:rFonts w:ascii="Times New Roman" w:hAnsi="Times New Roman" w:cs="Times New Roman"/>
+          <w:sz w:val="24"/>
+          <w:szCs w:val="24"/>
+        </w:rPr>
+      </w:pPr>
+      <w:proofErr w:type="spellStart"/>
+      <w:r>
+        <w:rPr>
+          <w:rFonts w:ascii="Times New Roman" w:hAnsi="Times New Roman" w:cs="Times New Roman"/>
+          <w:sz w:val="24"/>
+          <w:szCs w:val="24"/>
+        </w:rPr>
+        <w:t>Github</w:t>
+      </w:r>
+      <w:proofErr w:type="spellEnd"/>
+      <w:r>
+        <w:rPr>
+          <w:rFonts w:ascii="Times New Roman" w:hAnsi="Times New Roman" w:cs="Times New Roman"/>
+          <w:sz w:val="24"/>
+          <w:szCs w:val="24"/>
+        </w:rPr>
+        <w:t xml:space="preserve"> was created to facilitate reliable hosting of Gits online and easy collaboration. </w:t>
+      </w:r>
+      <w:proofErr w:type="spellStart"/>
+      <w:r>
+        <w:rPr>
+          <w:rFonts w:ascii="Times New Roman" w:hAnsi="Times New Roman" w:cs="Times New Roman"/>
+          <w:sz w:val="24"/>
+          <w:szCs w:val="24"/>
+        </w:rPr>
+        <w:t>Github</w:t>
+      </w:r>
+      <w:proofErr w:type="spellEnd"/>
+      <w:r>
+        <w:rPr>
+          <w:rFonts w:ascii="Times New Roman" w:hAnsi="Times New Roman" w:cs="Times New Roman"/>
+          <w:sz w:val="24"/>
+          <w:szCs w:val="24"/>
+        </w:rPr>
+        <w:t xml:space="preserve"> aims to offer free and inexpensive hosting of code.</w:t>
+      </w:r>
+    </w:p>
+    <w:p>
+      <w:pPr>
+        <w:pStyle w:val="ListParagraph"/>
+        <w:numPr>
+          <w:ilvl w:val="0"/>
+          <w:numId w:val="6"/>
+        </w:numPr>
+        <w:rPr>
+          <w:rFonts w:ascii="Times New Roman" w:hAnsi="Times New Roman" w:cs="Times New Roman"/>
+          <w:sz w:val="24"/>
+          <w:szCs w:val="24"/>
+        </w:rPr>
+      </w:pPr>
+      <w:proofErr w:type="spellStart"/>
+      <w:r>
+        <w:rPr>
+          <w:rFonts w:ascii="Times New Roman" w:hAnsi="Times New Roman" w:cs="Times New Roman"/>
+          <w:sz w:val="24"/>
+          <w:szCs w:val="24"/>
+        </w:rPr>
+        <w:t>Github</w:t>
+      </w:r>
+      <w:proofErr w:type="spellEnd"/>
+      <w:r>
+        <w:rPr>
+          <w:rFonts w:ascii="Times New Roman" w:hAnsi="Times New Roman" w:cs="Times New Roman"/>
+          <w:sz w:val="24"/>
+          <w:szCs w:val="24"/>
+        </w:rPr>
+        <w:t xml:space="preserve"> was founded in 2008 by Tom Preston-Werner, Chris </w:t>
+      </w:r>
+      <w:proofErr w:type="spellStart"/>
+      <w:r>
+        <w:rPr>
+          <w:rFonts w:ascii="Times New Roman" w:hAnsi="Times New Roman" w:cs="Times New Roman"/>
+          <w:sz w:val="24"/>
+          <w:szCs w:val="24"/>
+        </w:rPr>
+        <w:t>Wanstrath</w:t>
+      </w:r>
+      <w:proofErr w:type="spellEnd"/>
+      <w:r>
+        <w:rPr>
+          <w:rFonts w:ascii="Times New Roman" w:hAnsi="Times New Roman" w:cs="Times New Roman"/>
+          <w:sz w:val="24"/>
+          <w:szCs w:val="24"/>
+        </w:rPr>
+        <w:t>, P. J. Hyett and Scott Chacon.</w:t>
+      </w:r>
+    </w:p>
+    <w:p>
+      <w:pPr>
+        <w:pStyle w:val="ListParagraph"/>
+        <w:numPr>
+          <w:ilvl w:val="0"/>
+          <w:numId w:val="6"/>
+        </w:numPr>
+        <w:rPr>
+          <w:rFonts w:ascii="Times New Roman" w:hAnsi="Times New Roman" w:cs="Times New Roman"/>
+          <w:sz w:val="24"/>
+          <w:szCs w:val="24"/>
+        </w:rPr>
+      </w:pPr>
+      <w:r>
+        <w:rPr>
+          <w:rFonts w:ascii="Times New Roman" w:hAnsi="Times New Roman" w:cs="Times New Roman"/>
+          <w:sz w:val="24"/>
+          <w:szCs w:val="24"/>
+        </w:rPr>
+        <w:t xml:space="preserve">There exist many code hosting platforms like CVS (1986), Subversion (2000), Mercurial, </w:t>
+      </w:r>
+      <w:proofErr w:type="spellStart"/>
+      <w:r>
+        <w:rPr>
+          <w:rFonts w:ascii="Times New Roman" w:hAnsi="Times New Roman" w:cs="Times New Roman"/>
+          <w:sz w:val="24"/>
+          <w:szCs w:val="24"/>
+        </w:rPr>
+        <w:t>BitKeeper</w:t>
+      </w:r>
+      <w:proofErr w:type="spellEnd"/>
+      <w:r>
+        <w:rPr>
+          <w:rFonts w:ascii="Times New Roman" w:hAnsi="Times New Roman" w:cs="Times New Roman"/>
+          <w:sz w:val="24"/>
+          <w:szCs w:val="24"/>
+        </w:rPr>
+        <w:t>.</w:t>
+      </w:r>
+    </w:p>
+    <w:p>
+      <w:pPr>
+        <w:pStyle w:val="ListParagraph"/>
+        <w:numPr>
+          <w:ilvl w:val="0"/>
+          <w:numId w:val="6"/>
+        </w:numPr>
+        <w:rPr>
+          <w:rFonts w:ascii="Times New Roman" w:hAnsi="Times New Roman" w:cs="Times New Roman"/>
+          <w:sz w:val="24"/>
+          <w:szCs w:val="24"/>
+        </w:rPr>
+      </w:pPr>
+      <w:r>
+        <w:rPr>
+          <w:rFonts w:ascii="Times New Roman" w:hAnsi="Times New Roman" w:cs="Times New Roman"/>
+          <w:sz w:val="24"/>
+          <w:szCs w:val="24"/>
+        </w:rPr>
+        <w:t xml:space="preserve">Reason for using such platform - </w:t>
+      </w:r>
+    </w:p>
+    <w:p>
+      <w:pPr>
+        <w:pStyle w:val="ListParagraph"/>
+        <w:numPr>
+          <w:ilvl w:val="3"/>
+          <w:numId w:val="6"/>
+        </w:numPr>
+        <w:rPr>
+          <w:rFonts w:ascii="Times New Roman" w:hAnsi="Times New Roman" w:cs="Times New Roman"/>
+          <w:sz w:val="24"/>
+          <w:szCs w:val="24"/>
+        </w:rPr>
+      </w:pPr>
+      <w:r>
+        <w:rPr>
+          <w:rFonts w:ascii="Times New Roman" w:hAnsi="Times New Roman" w:cs="Times New Roman"/>
+          <w:sz w:val="24"/>
+          <w:szCs w:val="24"/>
+        </w:rPr>
+        <w:t>F</w:t>
+      </w:r>
+      <w:r>
+        <w:rPr>
+          <w:rFonts w:ascii="Times New Roman" w:hAnsi="Times New Roman" w:cs="Times New Roman"/>
+          <w:sz w:val="24"/>
+          <w:szCs w:val="24"/>
+        </w:rPr>
+        <w:t xml:space="preserve">or better and easy software configuration management. </w:t>
+      </w:r>
+    </w:p>
+    <w:p>
+      <w:pPr>
+        <w:pStyle w:val="ListParagraph"/>
+        <w:numPr>
+          <w:ilvl w:val="3"/>
+          <w:numId w:val="6"/>
+        </w:numPr>
+        <w:rPr>
+          <w:rFonts w:ascii="Times New Roman" w:hAnsi="Times New Roman" w:cs="Times New Roman"/>
+          <w:sz w:val="24"/>
+          <w:szCs w:val="24"/>
+        </w:rPr>
+      </w:pPr>
+      <w:r>
+        <w:rPr>
+          <w:rFonts w:ascii="Times New Roman" w:hAnsi="Times New Roman" w:cs="Times New Roman"/>
+          <w:sz w:val="24"/>
+          <w:szCs w:val="24"/>
+        </w:rPr>
+        <w:t>To</w:t>
+      </w:r>
+      <w:r>
+        <w:rPr>
+          <w:rFonts w:ascii="Times New Roman" w:hAnsi="Times New Roman" w:cs="Times New Roman"/>
+          <w:sz w:val="24"/>
+          <w:szCs w:val="24"/>
+        </w:rPr>
+        <w:t xml:space="preserve"> protect code from physical damages or human errors. </w:t>
+      </w:r>
+    </w:p>
+    <w:p>
+      <w:pPr>
+        <w:pStyle w:val="ListParagraph"/>
+        <w:numPr>
+          <w:ilvl w:val="3"/>
+          <w:numId w:val="6"/>
+        </w:numPr>
+        <w:rPr>
+          <w:rFonts w:ascii="Times New Roman" w:hAnsi="Times New Roman" w:cs="Times New Roman"/>
+          <w:sz w:val="24"/>
+          <w:szCs w:val="24"/>
+        </w:rPr>
+      </w:pPr>
+      <w:r>
+        <w:rPr>
+          <w:rFonts w:ascii="Times New Roman" w:hAnsi="Times New Roman" w:cs="Times New Roman"/>
+          <w:sz w:val="24"/>
+          <w:szCs w:val="24"/>
+        </w:rPr>
+        <w:t>To</w:t>
+      </w:r>
+      <w:r>
+        <w:rPr>
+          <w:rFonts w:ascii="Times New Roman" w:hAnsi="Times New Roman" w:cs="Times New Roman"/>
+          <w:sz w:val="24"/>
+          <w:szCs w:val="24"/>
+        </w:rPr>
+        <w:t xml:space="preserve"> see the entire timeline of the code</w:t>
+      </w:r>
+      <w:r>
+        <w:rPr>
+          <w:rFonts w:ascii="Times New Roman" w:hAnsi="Times New Roman" w:cs="Times New Roman"/>
+          <w:sz w:val="24"/>
+          <w:szCs w:val="24"/>
+        </w:rPr>
+        <w:t xml:space="preserve"> </w:t>
+      </w:r>
+      <w:r>
+        <w:rPr>
+          <w:rFonts w:ascii="Times New Roman" w:hAnsi="Times New Roman" w:cs="Times New Roman"/>
+          <w:sz w:val="24"/>
+          <w:szCs w:val="24"/>
+        </w:rPr>
+        <w:t>changes, decisions, and progression of any project in one place.</w:t>
+      </w:r>
+    </w:p>
+    <w:p>
+      <w:pPr>
+        <w:pStyle w:val="ListParagraph"/>
+        <w:numPr>
+          <w:ilvl w:val="3"/>
+          <w:numId w:val="6"/>
+        </w:numPr>
+        <w:rPr>
+          <w:rFonts w:ascii="Times New Roman" w:hAnsi="Times New Roman" w:cs="Times New Roman"/>
+          <w:sz w:val="24"/>
+          <w:szCs w:val="24"/>
+        </w:rPr>
+      </w:pPr>
+      <w:r>
+        <w:rPr>
+          <w:rFonts w:ascii="Times New Roman" w:hAnsi="Times New Roman" w:cs="Times New Roman"/>
+          <w:sz w:val="24"/>
+          <w:szCs w:val="24"/>
+        </w:rPr>
+        <w:t xml:space="preserve">To </w:t>
+      </w:r>
+      <w:r>
+        <w:rPr>
+          <w:rFonts w:ascii="Times New Roman" w:hAnsi="Times New Roman" w:cs="Times New Roman"/>
+          <w:sz w:val="24"/>
+          <w:szCs w:val="24"/>
+        </w:rPr>
+        <w:t xml:space="preserve">synchronize work of multiple developers without wasting hours merging. </w:t>
+      </w:r>
+    </w:p>
+    <w:p>
+      <w:pPr>
+        <w:pStyle w:val="ListParagraph"/>
+        <w:numPr>
+          <w:ilvl w:val="3"/>
+          <w:numId w:val="6"/>
+        </w:numPr>
+        <w:rPr>
+          <w:rFonts w:ascii="Times New Roman" w:hAnsi="Times New Roman" w:cs="Times New Roman"/>
+          <w:sz w:val="24"/>
+          <w:szCs w:val="24"/>
+        </w:rPr>
+      </w:pPr>
+      <w:r>
+        <w:rPr>
+          <w:rFonts w:ascii="Times New Roman" w:hAnsi="Times New Roman" w:cs="Times New Roman"/>
+          <w:sz w:val="24"/>
+          <w:szCs w:val="24"/>
+        </w:rPr>
+        <w:t>T</w:t>
+      </w:r>
+      <w:r>
+        <w:rPr>
+          <w:rFonts w:ascii="Times New Roman" w:hAnsi="Times New Roman" w:cs="Times New Roman"/>
+          <w:sz w:val="24"/>
+          <w:szCs w:val="24"/>
+        </w:rPr>
+        <w:t>o find when a bug was introduced easily.</w:t>
+      </w:r>
+    </w:p>
+    <w:p>
+      <w:pPr>
+        <w:rPr>
+          <w:rFonts w:ascii="Times New Roman" w:hAnsi="Times New Roman" w:cs="Times New Roman"/>
+          <w:sz w:val="24"/>
+          <w:szCs w:val="24"/>
+        </w:rPr>
+      </w:pPr>
+    </w:p>
+    <w:p>
+      <w:pPr>
+        <w:rPr>
+          <w:rFonts w:ascii="Times New Roman" w:hAnsi="Times New Roman" w:cs="Times New Roman"/>
+          <w:b/>
+          <w:sz w:val="24"/>
+          <w:szCs w:val="24"/>
+          <w:u w:val="single"/>
+        </w:rPr>
+      </w:pPr>
+      <w:r>
+        <w:rPr>
+          <w:rFonts w:ascii="Times New Roman" w:hAnsi="Times New Roman" w:cs="Times New Roman"/>
+          <w:b/>
+          <w:sz w:val="24"/>
+          <w:szCs w:val="24"/>
+          <w:u w:val="single"/>
+        </w:rPr>
+        <w:t xml:space="preserve">Part </w:t>
+      </w:r>
       <w:proofErr w:type="gramStart"/>
       <w:r>
         <w:rPr>
           <w:rFonts w:ascii="Times New Roman" w:hAnsi="Times New Roman" w:cs="Times New Roman"/>
-          <w:sz w:val="24"/>
-          <w:szCs w:val="24"/>
-        </w:rPr>
-        <w:t>GitHub?When</w:t>
-      </w:r>
-      <w:proofErr w:type="spellEnd"/>
+          <w:b/>
+          <w:sz w:val="24"/>
+          <w:szCs w:val="24"/>
+          <w:u w:val="single"/>
+        </w:rPr>
+        <w:t>5 :</w:t>
+      </w:r>
       <w:proofErr w:type="gramEnd"/>
       <w:r>
         <w:rPr>
           <w:rFonts w:ascii="Times New Roman" w:hAnsi="Times New Roman" w:cs="Times New Roman"/>
-          <w:sz w:val="24"/>
-          <w:szCs w:val="24"/>
-        </w:rPr>
-        <w:t xml:space="preserve"> was it created? Why? By who? What similar platforms exist? Why would you use such a platform?</w:t>
-      </w:r>
-    </w:p>
-    <w:p>
-      <w:pPr>
-        <w:rPr>
-          <w:rFonts w:ascii="Times New Roman" w:hAnsi="Times New Roman" w:cs="Times New Roman"/>
-          <w:sz w:val="24"/>
-          <w:szCs w:val="24"/>
-        </w:rPr>
-      </w:pPr>
-    </w:p>
-    <w:p>
-      <w:pPr>
-        <w:rPr>
-          <w:rFonts w:ascii="Times New Roman" w:hAnsi="Times New Roman" w:cs="Times New Roman"/>
-          <w:sz w:val="24"/>
-          <w:szCs w:val="24"/>
-        </w:rPr>
-      </w:pPr>
-      <w:proofErr w:type="gramStart"/>
-      <w:r>
-        <w:rPr>
-          <w:rFonts w:ascii="Times New Roman" w:hAnsi="Times New Roman" w:cs="Times New Roman"/>
-          <w:sz w:val="24"/>
-          <w:szCs w:val="24"/>
-        </w:rPr>
-        <w:t>Answer :</w:t>
-      </w:r>
-      <w:proofErr w:type="gramEnd"/>
-      <w:r>
-        <w:rPr>
-          <w:rFonts w:ascii="Times New Roman" w:hAnsi="Times New Roman" w:cs="Times New Roman"/>
-          <w:sz w:val="24"/>
-          <w:szCs w:val="24"/>
-        </w:rPr>
-        <w:t xml:space="preserve"> </w:t>
-      </w:r>
-    </w:p>
-    <w:p>
-      <w:pPr>
-        <w:rPr>
-          <w:rFonts w:ascii="Times New Roman" w:hAnsi="Times New Roman" w:cs="Times New Roman"/>
-          <w:sz w:val="24"/>
-          <w:szCs w:val="24"/>
-        </w:rPr>
-      </w:pPr>
-    </w:p>
-    <w:p>
-      <w:r>
-        <w:t>Git is a distributed version-control system for tracking changes in source code during software development</w:t>
-      </w:r>
-      <w:r>
-        <w:t xml:space="preserve">, </w:t>
-      </w:r>
-      <w:r>
-        <w:t xml:space="preserve">whereas </w:t>
-      </w:r>
-      <w:proofErr w:type="spellStart"/>
-      <w:r>
-        <w:t>Github</w:t>
-      </w:r>
-      <w:proofErr w:type="spellEnd"/>
-      <w:r>
-        <w:t xml:space="preserve"> is code sharing and version control </w:t>
-      </w:r>
-      <w:r>
-        <w:rPr>
           <w:b/>
+          <w:sz w:val="24"/>
+          <w:szCs w:val="24"/>
           <w:u w:val="single"/>
         </w:rPr>
-        <w:t>service</w:t>
-      </w:r>
-      <w:r>
-        <w:t xml:space="preserve"> for programmers to </w:t>
-      </w:r>
-      <w:r>
-        <w:rPr>
+        <w:t xml:space="preserve"> Defining terms in context for Git</w:t>
+      </w:r>
+    </w:p>
+    <w:p>
+      <w:pPr>
+        <w:rPr>
+          <w:rFonts w:ascii="Times New Roman" w:hAnsi="Times New Roman" w:cs="Times New Roman"/>
           <w:b/>
+          <w:sz w:val="24"/>
+          <w:szCs w:val="24"/>
           <w:u w:val="single"/>
         </w:rPr>
-        <w:t>remotely</w:t>
-      </w:r>
-      <w:r>
-        <w:t xml:space="preserve"> </w:t>
-      </w:r>
-      <w:r>
-        <w:rPr>
+      </w:pPr>
+      <w:r>
+        <w:rPr>
+          <w:rFonts w:ascii="Times New Roman" w:hAnsi="Times New Roman" w:cs="Times New Roman"/>
           <w:b/>
+          <w:sz w:val="24"/>
+          <w:szCs w:val="24"/>
           <w:u w:val="single"/>
         </w:rPr>
-        <w:t>collaborate</w:t>
-      </w:r>
-      <w:r>
-        <w:t xml:space="preserve"> with multiple people on the project. It offers </w:t>
-      </w:r>
-      <w:r>
-        <w:t>all</w:t>
-      </w:r>
-      <w:r>
-        <w:t xml:space="preserve"> the distributed version control and source code management (SCM) functionality of Git. It also provides features like bug tracking, feature requests, task management. </w:t>
-      </w:r>
-    </w:p>
-    <w:p/>
-    <w:p>
-      <w:proofErr w:type="spellStart"/>
-      <w:r>
-        <w:t>Github</w:t>
-      </w:r>
-      <w:proofErr w:type="spellEnd"/>
-      <w:r>
-        <w:t xml:space="preserve"> was created to facilitate reliable hosting of Gits online and easy </w:t>
-      </w:r>
-      <w:r>
-        <w:t>collaboration.</w:t>
-      </w:r>
-      <w:r>
-        <w:t xml:space="preserve"> </w:t>
-      </w:r>
-      <w:proofErr w:type="spellStart"/>
-      <w:r>
-        <w:t>Github</w:t>
-      </w:r>
-      <w:proofErr w:type="spellEnd"/>
-      <w:r>
-        <w:t xml:space="preserve"> aims to offer free and inexpensive hosting of code.</w:t>
-      </w:r>
-    </w:p>
-    <w:p/>
-    <w:p>
-      <w:proofErr w:type="spellStart"/>
-      <w:r>
-        <w:t>Github</w:t>
-      </w:r>
-      <w:proofErr w:type="spellEnd"/>
-      <w:r>
-        <w:t xml:space="preserve"> was founded in 2008 by Tom Preston-Werne</w:t>
-      </w:r>
-      <w:r>
-        <w:t>r</w:t>
-      </w:r>
-      <w:r>
-        <w:t xml:space="preserve">, Chris </w:t>
-      </w:r>
-      <w:proofErr w:type="spellStart"/>
-      <w:r>
-        <w:t>Wanstrath</w:t>
-      </w:r>
-      <w:proofErr w:type="spellEnd"/>
-      <w:r>
-        <w:t>, P. J. Hyett and Scott Chacon</w:t>
-      </w:r>
-      <w:r>
-        <w:t>.</w:t>
-      </w:r>
-    </w:p>
-    <w:p/>
-    <w:p>
-      <w:r>
-        <w:t xml:space="preserve">There exist many code hosting platforms like CVS (1986), Subversion (2000), Mercurial, </w:t>
-      </w:r>
-      <w:proofErr w:type="spellStart"/>
-      <w:r>
-        <w:t>BitKeeper</w:t>
-      </w:r>
-      <w:proofErr w:type="spellEnd"/>
-      <w:r>
-        <w:t>.</w:t>
-      </w:r>
-    </w:p>
-    <w:p/>
-    <w:p>
-      <w:r>
-        <w:t xml:space="preserve">One would use </w:t>
-      </w:r>
-      <w:proofErr w:type="spellStart"/>
-      <w:r>
-        <w:t>Github</w:t>
-      </w:r>
-      <w:proofErr w:type="spellEnd"/>
-      <w:r>
-        <w:t xml:space="preserve"> for better and easy software configuration management. </w:t>
-      </w:r>
-    </w:p>
-    <w:p>
-      <w:r>
-        <w:t xml:space="preserve">As the source code is </w:t>
-      </w:r>
-      <w:proofErr w:type="gramStart"/>
-      <w:r>
-        <w:t>a valuable asset</w:t>
-      </w:r>
-      <w:proofErr w:type="gramEnd"/>
-      <w:r>
-        <w:t xml:space="preserve">, </w:t>
-      </w:r>
-      <w:r>
-        <w:t>o</w:t>
-      </w:r>
-      <w:r>
-        <w:t>n</w:t>
-      </w:r>
-      <w:r>
-        <w:t>e</w:t>
-      </w:r>
-      <w:r>
-        <w:t xml:space="preserve"> would use </w:t>
-      </w:r>
-      <w:proofErr w:type="spellStart"/>
-      <w:r>
-        <w:t>Github</w:t>
-      </w:r>
-      <w:proofErr w:type="spellEnd"/>
-      <w:r>
-        <w:t xml:space="preserve"> to protect code from physical damages or human errors</w:t>
-      </w:r>
-      <w:r>
-        <w:t xml:space="preserve">. </w:t>
-      </w:r>
-    </w:p>
-    <w:p>
-      <w:r>
-        <w:t xml:space="preserve">It can also be </w:t>
-      </w:r>
-      <w:r>
-        <w:t>use</w:t>
-      </w:r>
-      <w:r>
-        <w:t>d</w:t>
-      </w:r>
-      <w:r>
-        <w:t xml:space="preserve"> synchronize work of multiple developers without wasting hours merging. </w:t>
-      </w:r>
-    </w:p>
-    <w:p>
-      <w:r>
-        <w:t>It can also be used to find when a bug was introduced</w:t>
-      </w:r>
-      <w:r>
-        <w:t xml:space="preserve"> easily.</w:t>
-      </w:r>
-    </w:p>
-    <w:p>
-      <w:r>
-        <w:t xml:space="preserve">It can be used to </w:t>
-      </w:r>
-      <w:r>
-        <w:t xml:space="preserve">see the entire timeline of </w:t>
-      </w:r>
-      <w:r>
-        <w:t xml:space="preserve">the </w:t>
-      </w:r>
-      <w:proofErr w:type="spellStart"/>
-      <w:r>
-        <w:t xml:space="preserve">code </w:t>
-      </w:r>
-      <w:r>
-        <w:t>cha</w:t>
-      </w:r>
-      <w:proofErr w:type="spellEnd"/>
-      <w:r>
-        <w:t>nges, decisions, and progression of any project in one plac</w:t>
-      </w:r>
-      <w:r>
-        <w:t>e.</w:t>
-      </w:r>
-    </w:p>
-    <w:p/>
-    <w:p/>
-    <w:p/>
-    <w:p/>
-    <w:p/>
-    <w:p/>
-    <w:p/>
-    <w:p/>
+        <w:t>Answer:</w:t>
+      </w:r>
+    </w:p>
     <w:p>
       <w:pPr>
         <w:pStyle w:val="ListParagraph"/>
@@ -357,44 +697,6 @@
     <w:p>
       <w:pPr>
         <w:pStyle w:val="ListParagraph"/>
-        <w:ind w:left="1440"/>
-        <w:jc w:val="both"/>
-        <w:rPr>
-          <w:rFonts w:ascii="Times New Roman" w:hAnsi="Times New Roman" w:cs="Times New Roman"/>
-          <w:sz w:val="24"/>
-          <w:szCs w:val="24"/>
-        </w:rPr>
-      </w:pPr>
-      <w:r>
-        <w:rPr>
-          <w:rFonts w:ascii="Times New Roman" w:hAnsi="Times New Roman" w:cs="Times New Roman"/>
-          <w:sz w:val="24"/>
-          <w:szCs w:val="24"/>
-        </w:rPr>
-        <w:t xml:space="preserve">The file history appears as snapshots in time called commits, and the commits exist as a </w:t>
-      </w:r>
-      <w:proofErr w:type="gramStart"/>
-      <w:r>
-        <w:rPr>
-          <w:rFonts w:ascii="Times New Roman" w:hAnsi="Times New Roman" w:cs="Times New Roman"/>
-          <w:sz w:val="24"/>
-          <w:szCs w:val="24"/>
-        </w:rPr>
-        <w:t>linked-list</w:t>
-      </w:r>
-      <w:proofErr w:type="gramEnd"/>
-      <w:r>
-        <w:rPr>
-          <w:rFonts w:ascii="Times New Roman" w:hAnsi="Times New Roman" w:cs="Times New Roman"/>
-          <w:sz w:val="24"/>
-          <w:szCs w:val="24"/>
-        </w:rPr>
-        <w:t xml:space="preserve"> relationship, and can be organized into multiple lines of development called branches.</w:t>
-      </w:r>
-    </w:p>
-    <w:p>
-      <w:pPr>
-        <w:pStyle w:val="ListParagraph"/>
         <w:numPr>
           <w:ilvl w:val="0"/>
           <w:numId w:val="4"/>
@@ -438,6 +740,30 @@
     <w:p>
       <w:pPr>
         <w:pStyle w:val="ListParagraph"/>
+        <w:ind w:left="1440"/>
+        <w:jc w:val="both"/>
+        <w:rPr>
+          <w:rFonts w:ascii="Times New Roman" w:hAnsi="Times New Roman" w:cs="Times New Roman"/>
+          <w:sz w:val="24"/>
+          <w:szCs w:val="24"/>
+        </w:rPr>
+      </w:pPr>
+    </w:p>
+    <w:p>
+      <w:pPr>
+        <w:pStyle w:val="ListParagraph"/>
+        <w:ind w:left="1440"/>
+        <w:jc w:val="both"/>
+        <w:rPr>
+          <w:rFonts w:ascii="Times New Roman" w:hAnsi="Times New Roman" w:cs="Times New Roman"/>
+          <w:sz w:val="24"/>
+          <w:szCs w:val="24"/>
+        </w:rPr>
+      </w:pPr>
+    </w:p>
+    <w:p>
+      <w:pPr>
+        <w:pStyle w:val="ListParagraph"/>
         <w:numPr>
           <w:ilvl w:val="0"/>
           <w:numId w:val="4"/>
@@ -455,6 +781,7 @@
           <w:sz w:val="24"/>
           <w:szCs w:val="24"/>
         </w:rPr>
+        <w:lastRenderedPageBreak/>
         <w:t>Push</w:t>
       </w:r>
     </w:p>
@@ -498,15 +825,7 @@
           <w:sz w:val="24"/>
           <w:szCs w:val="24"/>
         </w:rPr>
-        <w:t>Branc</w:t>
-      </w:r>
-      <w:r>
-        <w:rPr>
-          <w:rFonts w:ascii="Times New Roman" w:hAnsi="Times New Roman" w:cs="Times New Roman"/>
-          <w:sz w:val="24"/>
-          <w:szCs w:val="24"/>
-        </w:rPr>
-        <w:t>h</w:t>
+        <w:t>Branch</w:t>
       </w:r>
     </w:p>
     <w:p>
@@ -526,55 +845,15 @@
           <w:sz w:val="24"/>
           <w:szCs w:val="24"/>
         </w:rPr>
-        <w:t>Branching of a project helps to try out new ideas/features without affecting the master branch. This gives us freedom to experiment and commit changes,</w:t>
-      </w:r>
-      <w:r>
-        <w:rPr>
-          <w:rFonts w:ascii="Times New Roman" w:hAnsi="Times New Roman" w:cs="Times New Roman"/>
-          <w:sz w:val="24"/>
-          <w:szCs w:val="24"/>
-        </w:rPr>
-        <w:t xml:space="preserve"> </w:t>
-      </w:r>
-      <w:r>
-        <w:rPr>
-          <w:rFonts w:ascii="Times New Roman" w:hAnsi="Times New Roman" w:cs="Times New Roman"/>
-          <w:sz w:val="24"/>
-          <w:szCs w:val="24"/>
-        </w:rPr>
-        <w:t xml:space="preserve">safe in the knowledge that </w:t>
-      </w:r>
-      <w:r>
-        <w:rPr>
-          <w:rFonts w:ascii="Times New Roman" w:hAnsi="Times New Roman" w:cs="Times New Roman"/>
-          <w:sz w:val="24"/>
-          <w:szCs w:val="24"/>
-        </w:rPr>
-        <w:t>our</w:t>
-      </w:r>
-      <w:r>
-        <w:rPr>
-          <w:rFonts w:ascii="Times New Roman" w:hAnsi="Times New Roman" w:cs="Times New Roman"/>
-          <w:sz w:val="24"/>
-          <w:szCs w:val="24"/>
-        </w:rPr>
-        <w:t xml:space="preserve"> branch won't be merged until it's ready to be reviewed by someone </w:t>
-      </w:r>
-      <w:r>
-        <w:rPr>
-          <w:rFonts w:ascii="Times New Roman" w:hAnsi="Times New Roman" w:cs="Times New Roman"/>
-          <w:sz w:val="24"/>
-          <w:szCs w:val="24"/>
-        </w:rPr>
-        <w:t>we are</w:t>
-      </w:r>
-      <w:r>
-        <w:rPr>
-          <w:rFonts w:ascii="Times New Roman" w:hAnsi="Times New Roman" w:cs="Times New Roman"/>
-          <w:sz w:val="24"/>
-          <w:szCs w:val="24"/>
-        </w:rPr>
-        <w:t xml:space="preserve"> collaborating with.</w:t>
+        <w:t>Branching of a project helps to try out new ideas/features without affecting the master branch. This gives us freedom to experiment and commit changes, safe in the knowledge that our branch won't be merged until it's ready</w:t>
+      </w:r>
+      <w:r>
+        <w:rPr>
+          <w:rFonts w:ascii="Times New Roman" w:hAnsi="Times New Roman" w:cs="Times New Roman"/>
+          <w:sz w:val="24"/>
+          <w:szCs w:val="24"/>
+        </w:rPr>
+        <w:t>.</w:t>
       </w:r>
     </w:p>
     <w:p>
@@ -617,7 +896,23 @@
           <w:sz w:val="24"/>
           <w:szCs w:val="24"/>
         </w:rPr>
-        <w:t>A fork is a copy of a repository. Forking a repository allows you to freely experiment with changes without affecting the original project.</w:t>
+        <w:t>A fork is a copy of a repository</w:t>
+      </w:r>
+      <w:r>
+        <w:rPr>
+          <w:rFonts w:ascii="Times New Roman" w:hAnsi="Times New Roman" w:cs="Times New Roman"/>
+          <w:sz w:val="24"/>
+          <w:szCs w:val="24"/>
+        </w:rPr>
+        <w:t xml:space="preserve"> which allows to </w:t>
+      </w:r>
+      <w:r>
+        <w:rPr>
+          <w:rFonts w:ascii="Times New Roman" w:hAnsi="Times New Roman" w:cs="Times New Roman"/>
+          <w:sz w:val="24"/>
+          <w:szCs w:val="24"/>
+        </w:rPr>
+        <w:t>freely experiment with changes without affecting the original project.</w:t>
       </w:r>
     </w:p>
     <w:p>
@@ -634,78 +929,12 @@
       <w:r>
         <w:rPr>
           <w:rFonts w:ascii="Times New Roman" w:hAnsi="Times New Roman" w:cs="Times New Roman"/>
-          <w:sz w:val="24"/>
-          <w:szCs w:val="24"/>
-        </w:rPr>
-        <w:t>Most commonly, forks are used to either propose changes to someone else's project or to use someone else's project as a starting point for your own idea.</w:t>
-      </w:r>
-    </w:p>
-    <w:p>
-      <w:pPr>
-        <w:pStyle w:val="ListParagraph"/>
-        <w:ind w:left="1440"/>
-        <w:jc w:val="both"/>
-        <w:rPr>
-          <w:rFonts w:ascii="Times New Roman" w:hAnsi="Times New Roman" w:cs="Times New Roman"/>
-          <w:sz w:val="24"/>
-          <w:szCs w:val="24"/>
-        </w:rPr>
-      </w:pPr>
-      <w:r>
-        <w:rPr>
-          <w:rFonts w:ascii="Segoe UI" w:hAnsi="Segoe UI" w:cs="Segoe UI"/>
           <w:color w:val="24292E"/>
+          <w:sz w:val="24"/>
+          <w:szCs w:val="24"/>
           <w:shd w:val="clear" w:color="auto" w:fill="FFFFFF"/>
         </w:rPr>
-        <w:t>A</w:t>
-      </w:r>
-      <w:r>
-        <w:rPr>
-          <w:rFonts w:ascii="Segoe UI" w:hAnsi="Segoe UI" w:cs="Segoe UI"/>
-          <w:color w:val="24292E"/>
-          <w:shd w:val="clear" w:color="auto" w:fill="FFFFFF"/>
-        </w:rPr>
-        <w:t xml:space="preserve"> connection</w:t>
-      </w:r>
-      <w:r>
-        <w:rPr>
-          <w:rFonts w:ascii="Segoe UI" w:hAnsi="Segoe UI" w:cs="Segoe UI"/>
-          <w:color w:val="24292E"/>
-          <w:shd w:val="clear" w:color="auto" w:fill="FFFFFF"/>
-        </w:rPr>
-        <w:t xml:space="preserve"> always</w:t>
-      </w:r>
-      <w:r>
-        <w:rPr>
-          <w:rFonts w:ascii="Segoe UI" w:hAnsi="Segoe UI" w:cs="Segoe UI"/>
-          <w:color w:val="24292E"/>
-          <w:shd w:val="clear" w:color="auto" w:fill="FFFFFF"/>
-        </w:rPr>
-        <w:t xml:space="preserve"> exists between </w:t>
-      </w:r>
-      <w:r>
-        <w:rPr>
-          <w:rFonts w:ascii="Segoe UI" w:hAnsi="Segoe UI" w:cs="Segoe UI"/>
-          <w:color w:val="24292E"/>
-          <w:shd w:val="clear" w:color="auto" w:fill="FFFFFF"/>
-        </w:rPr>
-        <w:t>the</w:t>
-      </w:r>
-      <w:r>
-        <w:rPr>
-          <w:rFonts w:ascii="Segoe UI" w:hAnsi="Segoe UI" w:cs="Segoe UI"/>
-          <w:color w:val="24292E"/>
-          <w:shd w:val="clear" w:color="auto" w:fill="FFFFFF"/>
-        </w:rPr>
-        <w:t xml:space="preserve"> fork and the original repository itself</w:t>
-      </w:r>
-      <w:r>
-        <w:rPr>
-          <w:rFonts w:ascii="Segoe UI" w:hAnsi="Segoe UI" w:cs="Segoe UI"/>
-          <w:color w:val="24292E"/>
-          <w:shd w:val="clear" w:color="auto" w:fill="FFFFFF"/>
-        </w:rPr>
-        <w:t xml:space="preserve"> so that one can contribute back to original project using pull requests.</w:t>
+        <w:t>A connection always exists between the fork and the original repository itself so that one can contribute back to original project using pull requests.</w:t>
       </w:r>
     </w:p>
     <w:p>
@@ -748,15 +977,7 @@
           <w:sz w:val="24"/>
           <w:szCs w:val="24"/>
         </w:rPr>
-        <w:t>Merge is used when we work on branc</w:t>
-      </w:r>
-      <w:r>
-        <w:rPr>
-          <w:rFonts w:ascii="Times New Roman" w:hAnsi="Times New Roman" w:cs="Times New Roman"/>
-          <w:sz w:val="24"/>
-          <w:szCs w:val="24"/>
-        </w:rPr>
-        <w:t>h and is now ready to be merged into master branch. To merge changes to master, first we would have to check out the master and then run merge command to merge the changes to master</w:t>
+        <w:t>Merge is used when we work on branch and is now ready to be merged into master branch. To merge changes to master, first we would have to check out the master and then run merge command to merge the changes to master</w:t>
       </w:r>
     </w:p>
     <w:p>
@@ -788,8 +1009,10 @@
         <w:ind w:left="1440"/>
         <w:jc w:val="both"/>
         <w:rPr>
-          <w:rFonts w:ascii="Segoe UI" w:hAnsi="Segoe UI" w:cs="Segoe UI"/>
+          <w:rFonts w:ascii="Times New Roman" w:hAnsi="Times New Roman" w:cs="Times New Roman"/>
           <w:color w:val="24292E"/>
+          <w:sz w:val="24"/>
+          <w:szCs w:val="24"/>
           <w:shd w:val="clear" w:color="auto" w:fill="FFFFFF"/>
         </w:rPr>
       </w:pPr>
@@ -799,38 +1022,110 @@
           <w:sz w:val="24"/>
           <w:szCs w:val="24"/>
         </w:rPr>
-        <w:t xml:space="preserve">Cloning also lets you make local copy of the repository but </w:t>
-      </w:r>
-      <w:proofErr w:type="spellStart"/>
-      <w:r>
-        <w:rPr>
-          <w:rFonts w:ascii="Times New Roman" w:hAnsi="Times New Roman" w:cs="Times New Roman"/>
-          <w:sz w:val="24"/>
-          <w:szCs w:val="24"/>
-        </w:rPr>
-        <w:t>its</w:t>
-      </w:r>
-      <w:proofErr w:type="spellEnd"/>
-      <w:r>
-        <w:rPr>
-          <w:rFonts w:ascii="Segoe UI" w:hAnsi="Segoe UI" w:cs="Segoe UI"/>
+        <w:t xml:space="preserve">Cloning also lets </w:t>
+      </w:r>
+      <w:r>
+        <w:rPr>
+          <w:rFonts w:ascii="Times New Roman" w:hAnsi="Times New Roman" w:cs="Times New Roman"/>
+          <w:sz w:val="24"/>
+          <w:szCs w:val="24"/>
+        </w:rPr>
+        <w:t>us</w:t>
+      </w:r>
+      <w:r>
+        <w:rPr>
+          <w:rFonts w:ascii="Times New Roman" w:hAnsi="Times New Roman" w:cs="Times New Roman"/>
+          <w:sz w:val="24"/>
+          <w:szCs w:val="24"/>
+        </w:rPr>
+        <w:t xml:space="preserve"> make local copy of the repository but it</w:t>
+      </w:r>
+      <w:r>
+        <w:rPr>
+          <w:rFonts w:ascii="Times New Roman" w:hAnsi="Times New Roman" w:cs="Times New Roman"/>
+          <w:sz w:val="24"/>
+          <w:szCs w:val="24"/>
+        </w:rPr>
+        <w:t>’</w:t>
+      </w:r>
+      <w:r>
+        <w:rPr>
+          <w:rFonts w:ascii="Times New Roman" w:hAnsi="Times New Roman" w:cs="Times New Roman"/>
+          <w:sz w:val="24"/>
+          <w:szCs w:val="24"/>
+        </w:rPr>
+        <w:t>s</w:t>
+      </w:r>
+      <w:r>
+        <w:rPr>
+          <w:rFonts w:ascii="Times New Roman" w:hAnsi="Times New Roman" w:cs="Times New Roman"/>
           <w:color w:val="24292E"/>
+          <w:sz w:val="24"/>
+          <w:szCs w:val="24"/>
           <w:shd w:val="clear" w:color="auto" w:fill="FFFFFF"/>
         </w:rPr>
-        <w:t xml:space="preserve"> ideal for instances when you need a way to quickly get your own copy of a repository where you may not be contributing to the original project.</w:t>
-      </w:r>
-    </w:p>
-    <w:p>
-      <w:pPr>
-        <w:pStyle w:val="ListParagraph"/>
-        <w:ind w:left="1440"/>
-        <w:jc w:val="both"/>
-        <w:rPr>
-          <w:rFonts w:ascii="Times New Roman" w:hAnsi="Times New Roman" w:cs="Times New Roman"/>
-          <w:sz w:val="24"/>
-          <w:szCs w:val="24"/>
-        </w:rPr>
-      </w:pPr>
+        <w:t xml:space="preserve"> ideal for instances when </w:t>
+      </w:r>
+      <w:r>
+        <w:rPr>
+          <w:rFonts w:ascii="Times New Roman" w:hAnsi="Times New Roman" w:cs="Times New Roman"/>
+          <w:color w:val="24292E"/>
+          <w:sz w:val="24"/>
+          <w:szCs w:val="24"/>
+          <w:shd w:val="clear" w:color="auto" w:fill="FFFFFF"/>
+        </w:rPr>
+        <w:t>we</w:t>
+      </w:r>
+      <w:r>
+        <w:rPr>
+          <w:rFonts w:ascii="Times New Roman" w:hAnsi="Times New Roman" w:cs="Times New Roman"/>
+          <w:color w:val="24292E"/>
+          <w:sz w:val="24"/>
+          <w:szCs w:val="24"/>
+          <w:shd w:val="clear" w:color="auto" w:fill="FFFFFF"/>
+        </w:rPr>
+        <w:t xml:space="preserve"> need a way to quickly get </w:t>
+      </w:r>
+      <w:r>
+        <w:rPr>
+          <w:rFonts w:ascii="Times New Roman" w:hAnsi="Times New Roman" w:cs="Times New Roman"/>
+          <w:color w:val="24292E"/>
+          <w:sz w:val="24"/>
+          <w:szCs w:val="24"/>
+          <w:shd w:val="clear" w:color="auto" w:fill="FFFFFF"/>
+        </w:rPr>
+        <w:t>our</w:t>
+      </w:r>
+      <w:r>
+        <w:rPr>
+          <w:rFonts w:ascii="Times New Roman" w:hAnsi="Times New Roman" w:cs="Times New Roman"/>
+          <w:color w:val="24292E"/>
+          <w:sz w:val="24"/>
+          <w:szCs w:val="24"/>
+          <w:shd w:val="clear" w:color="auto" w:fill="FFFFFF"/>
+        </w:rPr>
+        <w:t xml:space="preserve"> own copy of a repository where </w:t>
+      </w:r>
+      <w:r>
+        <w:rPr>
+          <w:rFonts w:ascii="Times New Roman" w:hAnsi="Times New Roman" w:cs="Times New Roman"/>
+          <w:color w:val="24292E"/>
+          <w:sz w:val="24"/>
+          <w:szCs w:val="24"/>
+          <w:shd w:val="clear" w:color="auto" w:fill="FFFFFF"/>
+        </w:rPr>
+        <w:t>we</w:t>
+      </w:r>
+      <w:r>
+        <w:rPr>
+          <w:rFonts w:ascii="Times New Roman" w:hAnsi="Times New Roman" w:cs="Times New Roman"/>
+          <w:color w:val="24292E"/>
+          <w:sz w:val="24"/>
+          <w:szCs w:val="24"/>
+          <w:shd w:val="clear" w:color="auto" w:fill="FFFFFF"/>
+        </w:rPr>
+        <w:t xml:space="preserve"> may not be contributing to the original project.</w:t>
+      </w:r>
     </w:p>
     <w:p>
       <w:pPr>
@@ -852,15 +1147,7 @@
           <w:sz w:val="24"/>
           <w:szCs w:val="24"/>
         </w:rPr>
-        <w:t>Pull</w:t>
-      </w:r>
-      <w:r>
-        <w:rPr>
-          <w:rFonts w:ascii="Times New Roman" w:hAnsi="Times New Roman" w:cs="Times New Roman"/>
-          <w:sz w:val="24"/>
-          <w:szCs w:val="24"/>
-        </w:rPr>
-        <w:t xml:space="preserve"> </w:t>
+        <w:t xml:space="preserve">Pull </w:t>
       </w:r>
     </w:p>
     <w:p>
@@ -913,8 +1200,10 @@
         <w:jc w:val="both"/>
         <w:rPr>
           <w:rFonts w:ascii="Times New Roman" w:hAnsi="Times New Roman" w:cs="Times New Roman"/>
-          <w:sz w:val="24"/>
-          <w:szCs w:val="24"/>
+          <w:color w:val="242729"/>
+          <w:sz w:val="24"/>
+          <w:szCs w:val="24"/>
+          <w:shd w:val="clear" w:color="auto" w:fill="FFFFFF"/>
         </w:rPr>
       </w:pPr>
       <w:r>
@@ -927,13 +1216,13 @@
       </w:r>
       <w:r>
         <w:rPr>
-          <w:rFonts w:ascii="Arial" w:hAnsi="Arial" w:cs="Arial"/>
+          <w:rFonts w:ascii="Times New Roman" w:hAnsi="Times New Roman" w:cs="Times New Roman"/>
           <w:color w:val="242729"/>
-          <w:sz w:val="23"/>
-          <w:szCs w:val="23"/>
+          <w:sz w:val="24"/>
+          <w:szCs w:val="24"/>
           <w:shd w:val="clear" w:color="auto" w:fill="FFFFFF"/>
         </w:rPr>
-        <w:t xml:space="preserve"> maintainers to pull your </w:t>
+        <w:t xml:space="preserve"> maintainers to pull </w:t>
       </w:r>
       <w:r>
         <w:rPr>
@@ -943,57 +1232,422 @@
           <w:szCs w:val="24"/>
           <w:shd w:val="clear" w:color="auto" w:fill="FFFFFF"/>
         </w:rPr>
-        <w:t>changes</w:t>
+        <w:t>our</w:t>
+      </w:r>
+      <w:r>
+        <w:rPr>
+          <w:rFonts w:ascii="Times New Roman" w:hAnsi="Times New Roman" w:cs="Times New Roman"/>
+          <w:color w:val="242729"/>
+          <w:sz w:val="24"/>
+          <w:szCs w:val="24"/>
+          <w:shd w:val="clear" w:color="auto" w:fill="FFFFFF"/>
+        </w:rPr>
+        <w:t xml:space="preserve"> changes into theirs</w:t>
+      </w:r>
+      <w:r>
+        <w:rPr>
+          <w:rFonts w:ascii="Times New Roman" w:hAnsi="Times New Roman" w:cs="Times New Roman"/>
+          <w:color w:val="242729"/>
+          <w:sz w:val="24"/>
+          <w:szCs w:val="24"/>
+          <w:shd w:val="clear" w:color="auto" w:fill="FFFFFF"/>
+        </w:rPr>
+        <w:t>.</w:t>
+      </w:r>
+    </w:p>
+    <w:p>
+      <w:pPr>
+        <w:jc w:val="both"/>
+        <w:rPr>
+          <w:rFonts w:ascii="Times New Roman" w:hAnsi="Times New Roman" w:cs="Times New Roman"/>
+          <w:color w:val="24292E"/>
+          <w:sz w:val="24"/>
+          <w:szCs w:val="24"/>
+          <w:shd w:val="clear" w:color="auto" w:fill="FFFFFF"/>
+        </w:rPr>
+      </w:pPr>
+    </w:p>
+    <w:p>
+      <w:pPr>
+        <w:jc w:val="both"/>
+        <w:rPr>
+          <w:rStyle w:val="Hyperlink"/>
+          <w:rFonts w:ascii="Times New Roman" w:hAnsi="Times New Roman" w:cs="Times New Roman"/>
+          <w:b/>
+          <w:sz w:val="24"/>
+          <w:szCs w:val="24"/>
+        </w:rPr>
+      </w:pPr>
+      <w:r>
+        <w:rPr>
+          <w:rFonts w:ascii="Times New Roman" w:hAnsi="Times New Roman" w:cs="Times New Roman"/>
+          <w:b/>
+          <w:color w:val="24292E"/>
+          <w:sz w:val="24"/>
+          <w:szCs w:val="24"/>
+          <w:u w:val="single"/>
+          <w:shd w:val="clear" w:color="auto" w:fill="FFFFFF"/>
+        </w:rPr>
+        <w:t xml:space="preserve">Part 7 : Strategy used to update file at </w:t>
+      </w:r>
+      <w:hyperlink r:id="rId5" w:history="1">
+        <w:r>
+          <w:rPr>
+            <w:rStyle w:val="Hyperlink"/>
+            <w:rFonts w:ascii="Times New Roman" w:hAnsi="Times New Roman" w:cs="Times New Roman"/>
+            <w:b/>
+            <w:sz w:val="24"/>
+            <w:szCs w:val="24"/>
+          </w:rPr>
+          <w:t>https://github.com/paceuniversity/courses</w:t>
+        </w:r>
+      </w:hyperlink>
+    </w:p>
+    <w:p>
+      <w:pPr>
+        <w:jc w:val="both"/>
+        <w:rPr>
+          <w:rFonts w:ascii="Times New Roman" w:hAnsi="Times New Roman" w:cs="Times New Roman"/>
+          <w:color w:val="24292E"/>
+          <w:sz w:val="24"/>
+          <w:szCs w:val="24"/>
+          <w:shd w:val="clear" w:color="auto" w:fill="FFFFFF"/>
+        </w:rPr>
+      </w:pPr>
+      <w:r>
+        <w:rPr>
+          <w:rStyle w:val="Hyperlink"/>
+          <w:rFonts w:ascii="Times New Roman" w:hAnsi="Times New Roman" w:cs="Times New Roman"/>
+          <w:b/>
+          <w:color w:val="000000" w:themeColor="text1"/>
+          <w:sz w:val="24"/>
+          <w:szCs w:val="24"/>
+        </w:rPr>
+        <w:t>Answer:</w:t>
+      </w:r>
+    </w:p>
+    <w:p>
+      <w:pPr>
+        <w:pStyle w:val="ListParagraph"/>
+        <w:numPr>
+          <w:ilvl w:val="0"/>
+          <w:numId w:val="7"/>
+        </w:numPr>
+        <w:jc w:val="both"/>
+        <w:rPr>
+          <w:rFonts w:ascii="Times New Roman" w:hAnsi="Times New Roman" w:cs="Times New Roman"/>
+          <w:sz w:val="24"/>
+          <w:szCs w:val="24"/>
+        </w:rPr>
+      </w:pPr>
+      <w:r>
+        <w:rPr>
+          <w:rFonts w:ascii="Times New Roman" w:hAnsi="Times New Roman" w:cs="Times New Roman"/>
+          <w:color w:val="24292E"/>
+          <w:sz w:val="24"/>
+          <w:szCs w:val="24"/>
+          <w:shd w:val="clear" w:color="auto" w:fill="FFFFFF"/>
+        </w:rPr>
+        <w:t xml:space="preserve">Created a fork by clicking on fork button on the master repository </w:t>
+      </w:r>
+      <w:hyperlink r:id="rId6" w:history="1">
+        <w:r>
+          <w:rPr>
+            <w:rStyle w:val="Hyperlink"/>
+            <w:rFonts w:ascii="Times New Roman" w:hAnsi="Times New Roman" w:cs="Times New Roman"/>
+            <w:sz w:val="24"/>
+            <w:szCs w:val="24"/>
+          </w:rPr>
+          <w:t>https://github.com/paceuniversity/courses</w:t>
+        </w:r>
+      </w:hyperlink>
+      <w:r>
+        <w:rPr>
+          <w:rFonts w:ascii="Times New Roman" w:hAnsi="Times New Roman" w:cs="Times New Roman"/>
+          <w:sz w:val="24"/>
+          <w:szCs w:val="24"/>
+        </w:rPr>
+        <w:t xml:space="preserve"> </w:t>
+      </w:r>
+    </w:p>
+    <w:p>
+      <w:pPr>
+        <w:pStyle w:val="ListParagraph"/>
+        <w:numPr>
+          <w:ilvl w:val="0"/>
+          <w:numId w:val="7"/>
+        </w:numPr>
+        <w:rPr>
+          <w:rFonts w:ascii="Times New Roman" w:hAnsi="Times New Roman" w:cs="Times New Roman"/>
+          <w:sz w:val="24"/>
+          <w:szCs w:val="24"/>
+        </w:rPr>
+      </w:pPr>
+      <w:r>
+        <w:rPr>
+          <w:rFonts w:ascii="Times New Roman" w:hAnsi="Times New Roman" w:cs="Times New Roman"/>
+          <w:sz w:val="24"/>
+          <w:szCs w:val="24"/>
+        </w:rPr>
+        <w:t xml:space="preserve">Then cloned the fork using </w:t>
+      </w:r>
+      <w:proofErr w:type="spellStart"/>
+      <w:r>
+        <w:rPr>
+          <w:rFonts w:ascii="Times New Roman" w:hAnsi="Times New Roman" w:cs="Times New Roman"/>
+          <w:sz w:val="24"/>
+          <w:szCs w:val="24"/>
+        </w:rPr>
+        <w:t>Github</w:t>
+      </w:r>
+      <w:proofErr w:type="spellEnd"/>
+      <w:r>
+        <w:rPr>
+          <w:rFonts w:ascii="Times New Roman" w:hAnsi="Times New Roman" w:cs="Times New Roman"/>
+          <w:sz w:val="24"/>
+          <w:szCs w:val="24"/>
+        </w:rPr>
+        <w:t xml:space="preserve"> desktop application</w:t>
+      </w:r>
+    </w:p>
+    <w:p>
+      <w:pPr>
+        <w:pStyle w:val="ListParagraph"/>
+        <w:numPr>
+          <w:ilvl w:val="0"/>
+          <w:numId w:val="7"/>
+        </w:numPr>
+        <w:rPr>
+          <w:rFonts w:ascii="Times New Roman" w:hAnsi="Times New Roman" w:cs="Times New Roman"/>
+          <w:sz w:val="24"/>
+          <w:szCs w:val="24"/>
+        </w:rPr>
+      </w:pPr>
+      <w:r>
+        <w:rPr>
+          <w:rFonts w:ascii="Times New Roman" w:hAnsi="Times New Roman" w:cs="Times New Roman"/>
+          <w:sz w:val="24"/>
+          <w:szCs w:val="24"/>
+        </w:rPr>
+        <w:t>Made changes to the README.md file locally</w:t>
+      </w:r>
+    </w:p>
+    <w:p>
+      <w:pPr>
+        <w:pStyle w:val="ListParagraph"/>
+        <w:numPr>
+          <w:ilvl w:val="0"/>
+          <w:numId w:val="7"/>
+        </w:numPr>
+        <w:rPr>
+          <w:rFonts w:ascii="Times New Roman" w:hAnsi="Times New Roman" w:cs="Times New Roman"/>
+          <w:sz w:val="24"/>
+          <w:szCs w:val="24"/>
+        </w:rPr>
+      </w:pPr>
+      <w:r>
+        <w:rPr>
+          <w:rFonts w:ascii="Times New Roman" w:hAnsi="Times New Roman" w:cs="Times New Roman"/>
+          <w:sz w:val="24"/>
+          <w:szCs w:val="24"/>
+        </w:rPr>
+        <w:t xml:space="preserve">Staged and pushed the changes using Git Bash into forked version of the repository </w:t>
+      </w:r>
+    </w:p>
+    <w:p>
+      <w:pPr>
+        <w:pStyle w:val="ListParagraph"/>
+        <w:numPr>
+          <w:ilvl w:val="0"/>
+          <w:numId w:val="5"/>
+        </w:numPr>
+        <w:rPr>
+          <w:rFonts w:ascii="Times New Roman" w:hAnsi="Times New Roman" w:cs="Times New Roman"/>
+          <w:sz w:val="24"/>
+          <w:szCs w:val="24"/>
+        </w:rPr>
+      </w:pPr>
+      <w:proofErr w:type="gramStart"/>
+      <w:r>
+        <w:rPr>
+          <w:rFonts w:ascii="Times New Roman" w:hAnsi="Times New Roman" w:cs="Times New Roman"/>
+          <w:sz w:val="24"/>
+          <w:szCs w:val="24"/>
+        </w:rPr>
+        <w:t xml:space="preserve">cd </w:t>
+      </w:r>
+      <w:r>
+        <w:rPr>
+          <w:rFonts w:ascii="Times New Roman" w:hAnsi="Times New Roman" w:cs="Times New Roman"/>
+          <w:sz w:val="24"/>
+          <w:szCs w:val="24"/>
+        </w:rPr>
+        <w:t xml:space="preserve"> &lt;</w:t>
+      </w:r>
+      <w:proofErr w:type="gramEnd"/>
+      <w:r>
+        <w:rPr>
+          <w:rFonts w:ascii="Times New Roman" w:hAnsi="Times New Roman" w:cs="Times New Roman"/>
+          <w:sz w:val="24"/>
+          <w:szCs w:val="24"/>
+        </w:rPr>
+        <w:t>directory where the cloned copy resides&gt;</w:t>
+      </w:r>
+    </w:p>
+    <w:p>
+      <w:pPr>
+        <w:pStyle w:val="ListParagraph"/>
+        <w:numPr>
+          <w:ilvl w:val="0"/>
+          <w:numId w:val="5"/>
+        </w:numPr>
+        <w:rPr>
+          <w:rFonts w:ascii="Times New Roman" w:hAnsi="Times New Roman" w:cs="Times New Roman"/>
+          <w:sz w:val="24"/>
+          <w:szCs w:val="24"/>
+        </w:rPr>
+      </w:pPr>
+      <w:r>
+        <w:rPr>
+          <w:rFonts w:ascii="Times New Roman" w:hAnsi="Times New Roman" w:cs="Times New Roman"/>
+          <w:sz w:val="24"/>
+          <w:szCs w:val="24"/>
+        </w:rPr>
+        <w:t xml:space="preserve">git </w:t>
       </w:r>
       <w:bookmarkStart w:id="0" w:name="_GoBack"/>
       <w:bookmarkEnd w:id="0"/>
       <w:r>
         <w:rPr>
           <w:rFonts w:ascii="Times New Roman" w:hAnsi="Times New Roman" w:cs="Times New Roman"/>
-          <w:color w:val="242729"/>
-          <w:sz w:val="24"/>
-          <w:szCs w:val="24"/>
-          <w:shd w:val="clear" w:color="auto" w:fill="FFFFFF"/>
-        </w:rPr>
-        <w:t xml:space="preserve"> into theirs</w:t>
-      </w:r>
-      <w:r>
-        <w:rPr>
-          <w:rFonts w:ascii="Times New Roman" w:hAnsi="Times New Roman" w:cs="Times New Roman"/>
-          <w:color w:val="242729"/>
-          <w:sz w:val="24"/>
-          <w:szCs w:val="24"/>
-          <w:shd w:val="clear" w:color="auto" w:fill="FFFFFF"/>
-        </w:rPr>
-        <w:t xml:space="preserve"> that is </w:t>
-      </w:r>
-      <w:r>
-        <w:rPr>
-          <w:rFonts w:ascii="Times New Roman" w:hAnsi="Times New Roman" w:cs="Times New Roman"/>
-          <w:color w:val="24292E"/>
-          <w:sz w:val="24"/>
-          <w:szCs w:val="24"/>
-          <w:shd w:val="clear" w:color="auto" w:fill="FFFFFF"/>
-        </w:rPr>
-        <w:t xml:space="preserve">Pull requests let you tell others about changes you've </w:t>
-      </w:r>
-      <w:r>
-        <w:rPr>
-          <w:rFonts w:ascii="Times New Roman" w:hAnsi="Times New Roman" w:cs="Times New Roman"/>
-          <w:color w:val="24292E"/>
-          <w:sz w:val="24"/>
-          <w:szCs w:val="24"/>
-          <w:shd w:val="clear" w:color="auto" w:fill="FFFFFF"/>
-        </w:rPr>
-        <w:lastRenderedPageBreak/>
-        <w:t>pushed to a branch in a repository on GitHub. Once a pull request is opened, you can discuss and review the potential changes with collaborators and add follow-up commits before your changes are merged into the base branch.</w:t>
-      </w:r>
-    </w:p>
-    <w:p/>
-    <w:p/>
+          <w:sz w:val="24"/>
+          <w:szCs w:val="24"/>
+        </w:rPr>
+        <w:t>status</w:t>
+      </w:r>
+    </w:p>
+    <w:p>
+      <w:pPr>
+        <w:pStyle w:val="ListParagraph"/>
+        <w:numPr>
+          <w:ilvl w:val="0"/>
+          <w:numId w:val="5"/>
+        </w:numPr>
+        <w:rPr>
+          <w:rFonts w:ascii="Times New Roman" w:hAnsi="Times New Roman" w:cs="Times New Roman"/>
+          <w:sz w:val="24"/>
+          <w:szCs w:val="24"/>
+        </w:rPr>
+      </w:pPr>
+      <w:r>
+        <w:rPr>
+          <w:rFonts w:ascii="Times New Roman" w:hAnsi="Times New Roman" w:cs="Times New Roman"/>
+          <w:sz w:val="24"/>
+          <w:szCs w:val="24"/>
+        </w:rPr>
+        <w:t>git add README.md</w:t>
+      </w:r>
+    </w:p>
+    <w:p>
+      <w:pPr>
+        <w:pStyle w:val="ListParagraph"/>
+        <w:numPr>
+          <w:ilvl w:val="0"/>
+          <w:numId w:val="5"/>
+        </w:numPr>
+        <w:rPr>
+          <w:rFonts w:ascii="Times New Roman" w:hAnsi="Times New Roman" w:cs="Times New Roman"/>
+          <w:sz w:val="24"/>
+          <w:szCs w:val="24"/>
+        </w:rPr>
+      </w:pPr>
+      <w:r>
+        <w:rPr>
+          <w:rFonts w:ascii="Times New Roman" w:hAnsi="Times New Roman" w:cs="Times New Roman"/>
+          <w:sz w:val="24"/>
+          <w:szCs w:val="24"/>
+        </w:rPr>
+        <w:t xml:space="preserve">git commit -m “added </w:t>
+      </w:r>
+      <w:proofErr w:type="spellStart"/>
+      <w:r>
+        <w:rPr>
+          <w:rFonts w:ascii="Times New Roman" w:hAnsi="Times New Roman" w:cs="Times New Roman"/>
+          <w:sz w:val="24"/>
+          <w:szCs w:val="24"/>
+        </w:rPr>
+        <w:t>sukhada</w:t>
+      </w:r>
+      <w:proofErr w:type="spellEnd"/>
+      <w:r>
+        <w:rPr>
+          <w:rFonts w:ascii="Times New Roman" w:hAnsi="Times New Roman" w:cs="Times New Roman"/>
+          <w:sz w:val="24"/>
+          <w:szCs w:val="24"/>
+        </w:rPr>
+        <w:t xml:space="preserve"> </w:t>
+      </w:r>
+      <w:proofErr w:type="spellStart"/>
+      <w:r>
+        <w:rPr>
+          <w:rFonts w:ascii="Times New Roman" w:hAnsi="Times New Roman" w:cs="Times New Roman"/>
+          <w:sz w:val="24"/>
+          <w:szCs w:val="24"/>
+        </w:rPr>
+        <w:t>sheth</w:t>
+      </w:r>
+      <w:proofErr w:type="spellEnd"/>
+      <w:r>
+        <w:rPr>
+          <w:rFonts w:ascii="Times New Roman" w:hAnsi="Times New Roman" w:cs="Times New Roman"/>
+          <w:sz w:val="24"/>
+          <w:szCs w:val="24"/>
+        </w:rPr>
+        <w:t>”</w:t>
+      </w:r>
+    </w:p>
+    <w:p>
+      <w:pPr>
+        <w:pStyle w:val="ListParagraph"/>
+        <w:numPr>
+          <w:ilvl w:val="0"/>
+          <w:numId w:val="5"/>
+        </w:numPr>
+        <w:rPr>
+          <w:rFonts w:ascii="Times New Roman" w:hAnsi="Times New Roman" w:cs="Times New Roman"/>
+          <w:sz w:val="24"/>
+          <w:szCs w:val="24"/>
+        </w:rPr>
+      </w:pPr>
+      <w:r>
+        <w:rPr>
+          <w:rFonts w:ascii="Times New Roman" w:hAnsi="Times New Roman" w:cs="Times New Roman"/>
+          <w:sz w:val="24"/>
+          <w:szCs w:val="24"/>
+        </w:rPr>
+        <w:t>git push</w:t>
+      </w:r>
+    </w:p>
+    <w:p>
+      <w:pPr>
+        <w:pStyle w:val="ListParagraph"/>
+        <w:numPr>
+          <w:ilvl w:val="0"/>
+          <w:numId w:val="7"/>
+        </w:numPr>
+      </w:pPr>
+      <w:r>
+        <w:rPr>
+          <w:rFonts w:ascii="Times New Roman" w:hAnsi="Times New Roman" w:cs="Times New Roman"/>
+          <w:sz w:val="24"/>
+          <w:szCs w:val="24"/>
+        </w:rPr>
+        <w:t xml:space="preserve">Created a pull request using Pull Request button for professor to pull the changes which I made from my forked version into the master copy of professor. </w:t>
+      </w:r>
+    </w:p>
     <w:sectPr>
       <w:pgSz w:w="12240" w:h="15840"/>
-      <w:pgMar w:top="1440" w:right="1440" w:bottom="1440" w:left="1440" w:header="720" w:footer="720" w:gutter="0"/>
+      <w:pgMar w:top="1440" w:right="1080" w:bottom="1440" w:left="1080" w:header="720" w:footer="720" w:gutter="0"/>
       <w:cols w:space="720"/>
       <w:docGrid w:linePitch="360"/>
     </w:sectPr>
@@ -1004,6 +1658,96 @@
 <file path=word/numbering.xml><?xml version="1.0" encoding="utf-8"?>
 <w:numbering xmlns:wpc="http://schemas.microsoft.com/office/word/2010/wordprocessingCanvas" xmlns:cx="http://schemas.microsoft.com/office/drawing/2014/chartex" xmlns:cx1="http://schemas.microsoft.com/office/drawing/2015/9/8/chartex" xmlns:cx2="http://schemas.microsoft.com/office/drawing/2015/10/21/chartex" xmlns:cx3="http://schemas.microsoft.com/office/drawing/2016/5/9/chartex" xmlns:cx4="http://schemas.microsoft.com/office/drawing/2016/5/10/chartex" xmlns:cx5="http://schemas.microsoft.com/office/drawing/2016/5/11/chartex" xmlns:cx6="http://schemas.microsoft.com/office/drawing/2016/5/12/chartex" xmlns:cx7="http://schemas.microsoft.com/office/drawing/2016/5/13/chartex" xmlns:cx8="http://schemas.microsoft.com/office/drawing/2016/5/14/chartex" xmlns:mc="http://schemas.openxmlformats.org/markup-compatibility/2006" xmlns:aink="http://schemas.microsoft.com/office/drawing/2016/ink" xmlns:am3d="http://schemas.microsoft.com/office/drawing/2017/model3d" xmlns:o="urn:schemas-microsoft-com:office:office" xmlns:r="http://schemas.openxmlformats.org/officeDocument/2006/relationships" xmlns:m="http://schemas.openxmlformats.org/officeDocument/2006/math" xmlns:v="urn:schemas-microsoft-com:vml" xmlns:wp14="http://schemas.microsoft.com/office/word/2010/wordprocessingDrawing" xmlns:wp="http://schemas.openxmlformats.org/drawingml/2006/wordprocessingDrawing" xmlns:w10="urn:schemas-microsoft-com:office:word" xmlns:w="http://schemas.openxmlformats.org/wordprocessingml/2006/main" xmlns:w14="http://schemas.microsoft.com/office/word/2010/wordml" xmlns:w15="http://schemas.microsoft.com/office/word/2012/wordml" xmlns:w16cid="http://schemas.microsoft.com/office/word/2016/wordml/cid" xmlns:w16se="http://schemas.microsoft.com/office/word/2015/wordml/symex" xmlns:wpg="http://schemas.microsoft.com/office/word/2010/wordprocessingGroup" xmlns:wpi="http://schemas.microsoft.com/office/word/2010/wordprocessingInk" xmlns:wne="http://schemas.microsoft.com/office/word/2006/wordml" xmlns:wps="http://schemas.microsoft.com/office/word/2010/wordprocessingShape" mc:Ignorable="w14 w15 w16se w16cid wp14">
   <w:abstractNum w:abstractNumId="0" w15:restartNumberingAfterBreak="0">
+    <w:nsid w:val="133A5506"/>
+    <w:multiLevelType w:val="hybridMultilevel"/>
+    <w:tmpl w:val="F3EC6F58"/>
+    <w:lvl w:ilvl="0" w:tplc="FB08ECFA">
+      <w:start w:val="1"/>
+      <w:numFmt w:val="decimal"/>
+      <w:lvlText w:val="%1)"/>
+      <w:lvlJc w:val="left"/>
+      <w:pPr>
+        <w:ind w:left="720" w:hanging="360"/>
+      </w:pPr>
+      <w:rPr>
+        <w:rFonts w:hint="default"/>
+        <w:color w:val="24292E"/>
+      </w:rPr>
+    </w:lvl>
+    <w:lvl w:ilvl="1" w:tplc="04090019" w:tentative="1">
+      <w:start w:val="1"/>
+      <w:numFmt w:val="lowerLetter"/>
+      <w:lvlText w:val="%2."/>
+      <w:lvlJc w:val="left"/>
+      <w:pPr>
+        <w:ind w:left="1440" w:hanging="360"/>
+      </w:pPr>
+    </w:lvl>
+    <w:lvl w:ilvl="2" w:tplc="0409001B" w:tentative="1">
+      <w:start w:val="1"/>
+      <w:numFmt w:val="lowerRoman"/>
+      <w:lvlText w:val="%3."/>
+      <w:lvlJc w:val="right"/>
+      <w:pPr>
+        <w:ind w:left="2160" w:hanging="180"/>
+      </w:pPr>
+    </w:lvl>
+    <w:lvl w:ilvl="3" w:tplc="0409000F" w:tentative="1">
+      <w:start w:val="1"/>
+      <w:numFmt w:val="decimal"/>
+      <w:lvlText w:val="%4."/>
+      <w:lvlJc w:val="left"/>
+      <w:pPr>
+        <w:ind w:left="2880" w:hanging="360"/>
+      </w:pPr>
+    </w:lvl>
+    <w:lvl w:ilvl="4" w:tplc="04090019" w:tentative="1">
+      <w:start w:val="1"/>
+      <w:numFmt w:val="lowerLetter"/>
+      <w:lvlText w:val="%5."/>
+      <w:lvlJc w:val="left"/>
+      <w:pPr>
+        <w:ind w:left="3600" w:hanging="360"/>
+      </w:pPr>
+    </w:lvl>
+    <w:lvl w:ilvl="5" w:tplc="0409001B" w:tentative="1">
+      <w:start w:val="1"/>
+      <w:numFmt w:val="lowerRoman"/>
+      <w:lvlText w:val="%6."/>
+      <w:lvlJc w:val="right"/>
+      <w:pPr>
+        <w:ind w:left="4320" w:hanging="180"/>
+      </w:pPr>
+    </w:lvl>
+    <w:lvl w:ilvl="6" w:tplc="0409000F" w:tentative="1">
+      <w:start w:val="1"/>
+      <w:numFmt w:val="decimal"/>
+      <w:lvlText w:val="%7."/>
+      <w:lvlJc w:val="left"/>
+      <w:pPr>
+        <w:ind w:left="5040" w:hanging="360"/>
+      </w:pPr>
+    </w:lvl>
+    <w:lvl w:ilvl="7" w:tplc="04090019" w:tentative="1">
+      <w:start w:val="1"/>
+      <w:numFmt w:val="lowerLetter"/>
+      <w:lvlText w:val="%8."/>
+      <w:lvlJc w:val="left"/>
+      <w:pPr>
+        <w:ind w:left="5760" w:hanging="360"/>
+      </w:pPr>
+    </w:lvl>
+    <w:lvl w:ilvl="8" w:tplc="0409001B" w:tentative="1">
+      <w:start w:val="1"/>
+      <w:numFmt w:val="lowerRoman"/>
+      <w:lvlText w:val="%9."/>
+      <w:lvlJc w:val="right"/>
+      <w:pPr>
+        <w:ind w:left="6480" w:hanging="180"/>
+      </w:pPr>
+    </w:lvl>
+  </w:abstractNum>
+  <w:abstractNum w:abstractNumId="1" w15:restartNumberingAfterBreak="0">
     <w:nsid w:val="19883B23"/>
     <w:multiLevelType w:val="hybridMultilevel"/>
     <w:tmpl w:val="F5D0D208"/>
@@ -1116,7 +1860,7 @@
       </w:rPr>
     </w:lvl>
   </w:abstractNum>
-  <w:abstractNum w:abstractNumId="1" w15:restartNumberingAfterBreak="0">
+  <w:abstractNum w:abstractNumId="2" w15:restartNumberingAfterBreak="0">
     <w:nsid w:val="1CF808F6"/>
     <w:multiLevelType w:val="multilevel"/>
     <w:tmpl w:val="DDC8D34A"/>
@@ -1265,7 +2009,7 @@
       </w:rPr>
     </w:lvl>
   </w:abstractNum>
-  <w:abstractNum w:abstractNumId="2" w15:restartNumberingAfterBreak="0">
+  <w:abstractNum w:abstractNumId="3" w15:restartNumberingAfterBreak="0">
     <w:nsid w:val="3DED6C51"/>
     <w:multiLevelType w:val="multilevel"/>
     <w:tmpl w:val="6694C3A6"/>
@@ -1414,7 +2158,7 @@
       </w:rPr>
     </w:lvl>
   </w:abstractNum>
-  <w:abstractNum w:abstractNumId="3" w15:restartNumberingAfterBreak="0">
+  <w:abstractNum w:abstractNumId="4" w15:restartNumberingAfterBreak="0">
     <w:nsid w:val="400126BB"/>
     <w:multiLevelType w:val="multilevel"/>
     <w:tmpl w:val="332EBF8E"/>
@@ -1563,11 +2307,237 @@
       </w:rPr>
     </w:lvl>
   </w:abstractNum>
+  <w:abstractNum w:abstractNumId="5" w15:restartNumberingAfterBreak="0">
+    <w:nsid w:val="70A77EA5"/>
+    <w:multiLevelType w:val="hybridMultilevel"/>
+    <w:tmpl w:val="75A6EE7C"/>
+    <w:lvl w:ilvl="0" w:tplc="CA56E6D4">
+      <w:start w:val="1"/>
+      <w:numFmt w:val="bullet"/>
+      <w:lvlText w:val="-"/>
+      <w:lvlJc w:val="left"/>
+      <w:pPr>
+        <w:ind w:left="1080" w:hanging="360"/>
+      </w:pPr>
+      <w:rPr>
+        <w:rFonts w:ascii="Times New Roman" w:eastAsiaTheme="minorHAnsi" w:hAnsi="Times New Roman" w:cs="Times New Roman" w:hint="default"/>
+      </w:rPr>
+    </w:lvl>
+    <w:lvl w:ilvl="1" w:tplc="04090003">
+      <w:start w:val="1"/>
+      <w:numFmt w:val="bullet"/>
+      <w:lvlText w:val="o"/>
+      <w:lvlJc w:val="left"/>
+      <w:pPr>
+        <w:ind w:left="0" w:hanging="360"/>
+      </w:pPr>
+      <w:rPr>
+        <w:rFonts w:ascii="Courier New" w:hAnsi="Courier New" w:cs="Courier New" w:hint="default"/>
+      </w:rPr>
+    </w:lvl>
+    <w:lvl w:ilvl="2" w:tplc="04090005">
+      <w:start w:val="1"/>
+      <w:numFmt w:val="bullet"/>
+      <w:lvlText w:val=""/>
+      <w:lvlJc w:val="left"/>
+      <w:pPr>
+        <w:ind w:left="720" w:hanging="360"/>
+      </w:pPr>
+      <w:rPr>
+        <w:rFonts w:ascii="Wingdings" w:hAnsi="Wingdings" w:hint="default"/>
+      </w:rPr>
+    </w:lvl>
+    <w:lvl w:ilvl="3" w:tplc="04090001">
+      <w:start w:val="1"/>
+      <w:numFmt w:val="bullet"/>
+      <w:lvlText w:val=""/>
+      <w:lvlJc w:val="left"/>
+      <w:pPr>
+        <w:ind w:left="1440" w:hanging="360"/>
+      </w:pPr>
+      <w:rPr>
+        <w:rFonts w:ascii="Symbol" w:hAnsi="Symbol" w:hint="default"/>
+      </w:rPr>
+    </w:lvl>
+    <w:lvl w:ilvl="4" w:tplc="04090003" w:tentative="1">
+      <w:start w:val="1"/>
+      <w:numFmt w:val="bullet"/>
+      <w:lvlText w:val="o"/>
+      <w:lvlJc w:val="left"/>
+      <w:pPr>
+        <w:ind w:left="2160" w:hanging="360"/>
+      </w:pPr>
+      <w:rPr>
+        <w:rFonts w:ascii="Courier New" w:hAnsi="Courier New" w:cs="Courier New" w:hint="default"/>
+      </w:rPr>
+    </w:lvl>
+    <w:lvl w:ilvl="5" w:tplc="04090005" w:tentative="1">
+      <w:start w:val="1"/>
+      <w:numFmt w:val="bullet"/>
+      <w:lvlText w:val=""/>
+      <w:lvlJc w:val="left"/>
+      <w:pPr>
+        <w:ind w:left="2880" w:hanging="360"/>
+      </w:pPr>
+      <w:rPr>
+        <w:rFonts w:ascii="Wingdings" w:hAnsi="Wingdings" w:hint="default"/>
+      </w:rPr>
+    </w:lvl>
+    <w:lvl w:ilvl="6" w:tplc="04090001" w:tentative="1">
+      <w:start w:val="1"/>
+      <w:numFmt w:val="bullet"/>
+      <w:lvlText w:val=""/>
+      <w:lvlJc w:val="left"/>
+      <w:pPr>
+        <w:ind w:left="3600" w:hanging="360"/>
+      </w:pPr>
+      <w:rPr>
+        <w:rFonts w:ascii="Symbol" w:hAnsi="Symbol" w:hint="default"/>
+      </w:rPr>
+    </w:lvl>
+    <w:lvl w:ilvl="7" w:tplc="04090003" w:tentative="1">
+      <w:start w:val="1"/>
+      <w:numFmt w:val="bullet"/>
+      <w:lvlText w:val="o"/>
+      <w:lvlJc w:val="left"/>
+      <w:pPr>
+        <w:ind w:left="4320" w:hanging="360"/>
+      </w:pPr>
+      <w:rPr>
+        <w:rFonts w:ascii="Courier New" w:hAnsi="Courier New" w:cs="Courier New" w:hint="default"/>
+      </w:rPr>
+    </w:lvl>
+    <w:lvl w:ilvl="8" w:tplc="04090005" w:tentative="1">
+      <w:start w:val="1"/>
+      <w:numFmt w:val="bullet"/>
+      <w:lvlText w:val=""/>
+      <w:lvlJc w:val="left"/>
+      <w:pPr>
+        <w:ind w:left="5040" w:hanging="360"/>
+      </w:pPr>
+      <w:rPr>
+        <w:rFonts w:ascii="Wingdings" w:hAnsi="Wingdings" w:hint="default"/>
+      </w:rPr>
+    </w:lvl>
+  </w:abstractNum>
+  <w:abstractNum w:abstractNumId="6" w15:restartNumberingAfterBreak="0">
+    <w:nsid w:val="7F3F5A6A"/>
+    <w:multiLevelType w:val="hybridMultilevel"/>
+    <w:tmpl w:val="DEC266D8"/>
+    <w:lvl w:ilvl="0" w:tplc="CA56E6D4">
+      <w:start w:val="1"/>
+      <w:numFmt w:val="bullet"/>
+      <w:lvlText w:val="-"/>
+      <w:lvlJc w:val="left"/>
+      <w:pPr>
+        <w:ind w:left="2520" w:hanging="360"/>
+      </w:pPr>
+      <w:rPr>
+        <w:rFonts w:ascii="Times New Roman" w:eastAsiaTheme="minorHAnsi" w:hAnsi="Times New Roman" w:cs="Times New Roman" w:hint="default"/>
+      </w:rPr>
+    </w:lvl>
+    <w:lvl w:ilvl="1" w:tplc="04090003" w:tentative="1">
+      <w:start w:val="1"/>
+      <w:numFmt w:val="bullet"/>
+      <w:lvlText w:val="o"/>
+      <w:lvlJc w:val="left"/>
+      <w:pPr>
+        <w:ind w:left="3240" w:hanging="360"/>
+      </w:pPr>
+      <w:rPr>
+        <w:rFonts w:ascii="Courier New" w:hAnsi="Courier New" w:cs="Courier New" w:hint="default"/>
+      </w:rPr>
+    </w:lvl>
+    <w:lvl w:ilvl="2" w:tplc="04090005" w:tentative="1">
+      <w:start w:val="1"/>
+      <w:numFmt w:val="bullet"/>
+      <w:lvlText w:val=""/>
+      <w:lvlJc w:val="left"/>
+      <w:pPr>
+        <w:ind w:left="3960" w:hanging="360"/>
+      </w:pPr>
+      <w:rPr>
+        <w:rFonts w:ascii="Wingdings" w:hAnsi="Wingdings" w:hint="default"/>
+      </w:rPr>
+    </w:lvl>
+    <w:lvl w:ilvl="3" w:tplc="04090001" w:tentative="1">
+      <w:start w:val="1"/>
+      <w:numFmt w:val="bullet"/>
+      <w:lvlText w:val=""/>
+      <w:lvlJc w:val="left"/>
+      <w:pPr>
+        <w:ind w:left="4680" w:hanging="360"/>
+      </w:pPr>
+      <w:rPr>
+        <w:rFonts w:ascii="Symbol" w:hAnsi="Symbol" w:hint="default"/>
+      </w:rPr>
+    </w:lvl>
+    <w:lvl w:ilvl="4" w:tplc="04090003" w:tentative="1">
+      <w:start w:val="1"/>
+      <w:numFmt w:val="bullet"/>
+      <w:lvlText w:val="o"/>
+      <w:lvlJc w:val="left"/>
+      <w:pPr>
+        <w:ind w:left="5400" w:hanging="360"/>
+      </w:pPr>
+      <w:rPr>
+        <w:rFonts w:ascii="Courier New" w:hAnsi="Courier New" w:cs="Courier New" w:hint="default"/>
+      </w:rPr>
+    </w:lvl>
+    <w:lvl w:ilvl="5" w:tplc="04090005" w:tentative="1">
+      <w:start w:val="1"/>
+      <w:numFmt w:val="bullet"/>
+      <w:lvlText w:val=""/>
+      <w:lvlJc w:val="left"/>
+      <w:pPr>
+        <w:ind w:left="6120" w:hanging="360"/>
+      </w:pPr>
+      <w:rPr>
+        <w:rFonts w:ascii="Wingdings" w:hAnsi="Wingdings" w:hint="default"/>
+      </w:rPr>
+    </w:lvl>
+    <w:lvl w:ilvl="6" w:tplc="04090001" w:tentative="1">
+      <w:start w:val="1"/>
+      <w:numFmt w:val="bullet"/>
+      <w:lvlText w:val=""/>
+      <w:lvlJc w:val="left"/>
+      <w:pPr>
+        <w:ind w:left="6840" w:hanging="360"/>
+      </w:pPr>
+      <w:rPr>
+        <w:rFonts w:ascii="Symbol" w:hAnsi="Symbol" w:hint="default"/>
+      </w:rPr>
+    </w:lvl>
+    <w:lvl w:ilvl="7" w:tplc="04090003" w:tentative="1">
+      <w:start w:val="1"/>
+      <w:numFmt w:val="bullet"/>
+      <w:lvlText w:val="o"/>
+      <w:lvlJc w:val="left"/>
+      <w:pPr>
+        <w:ind w:left="7560" w:hanging="360"/>
+      </w:pPr>
+      <w:rPr>
+        <w:rFonts w:ascii="Courier New" w:hAnsi="Courier New" w:cs="Courier New" w:hint="default"/>
+      </w:rPr>
+    </w:lvl>
+    <w:lvl w:ilvl="8" w:tplc="04090005" w:tentative="1">
+      <w:start w:val="1"/>
+      <w:numFmt w:val="bullet"/>
+      <w:lvlText w:val=""/>
+      <w:lvlJc w:val="left"/>
+      <w:pPr>
+        <w:ind w:left="8280" w:hanging="360"/>
+      </w:pPr>
+      <w:rPr>
+        <w:rFonts w:ascii="Wingdings" w:hAnsi="Wingdings" w:hint="default"/>
+      </w:rPr>
+    </w:lvl>
+  </w:abstractNum>
   <w:num w:numId="1">
-    <w:abstractNumId w:val="2"/>
+    <w:abstractNumId w:val="3"/>
   </w:num>
   <w:num w:numId="2">
-    <w:abstractNumId w:val="1"/>
+    <w:abstractNumId w:val="2"/>
     <w:lvlOverride w:ilvl="1">
       <w:lvl w:ilvl="1">
         <w:numFmt w:val="bullet"/>
@@ -1587,7 +2557,7 @@
     </w:lvlOverride>
   </w:num>
   <w:num w:numId="3">
-    <w:abstractNumId w:val="3"/>
+    <w:abstractNumId w:val="4"/>
     <w:lvlOverride w:ilvl="1">
       <w:lvl w:ilvl="1">
         <w:numFmt w:val="bullet"/>
@@ -1607,6 +2577,15 @@
     </w:lvlOverride>
   </w:num>
   <w:num w:numId="4">
+    <w:abstractNumId w:val="1"/>
+  </w:num>
+  <w:num w:numId="5">
+    <w:abstractNumId w:val="6"/>
+  </w:num>
+  <w:num w:numId="6">
+    <w:abstractNumId w:val="5"/>
+  </w:num>
+  <w:num w:numId="7">
     <w:abstractNumId w:val="0"/>
   </w:num>
 </w:numbering>
@@ -1735,6 +2714,7 @@
     <w:lsdException w:name="HTML Sample" w:semiHidden="1" w:unhideWhenUsed="1"/>
     <w:lsdException w:name="HTML Typewriter" w:semiHidden="1" w:unhideWhenUsed="1"/>
     <w:lsdException w:name="HTML Variable" w:semiHidden="1" w:unhideWhenUsed="1"/>
+    <w:lsdException w:name="Normal Table" w:semiHidden="1" w:unhideWhenUsed="1"/>
     <w:lsdException w:name="annotation subject" w:semiHidden="1" w:unhideWhenUsed="1"/>
     <w:lsdException w:name="No List" w:semiHidden="1" w:unhideWhenUsed="1"/>
     <w:lsdException w:name="Outline List 1" w:semiHidden="1" w:unhideWhenUsed="1"/>
@@ -1781,8 +2761,10 @@
     <w:lsdException w:name="Table Subtle 2" w:semiHidden="1" w:unhideWhenUsed="1"/>
     <w:lsdException w:name="Table Web 1" w:semiHidden="1" w:unhideWhenUsed="1"/>
     <w:lsdException w:name="Table Web 2" w:semiHidden="1" w:unhideWhenUsed="1"/>
+    <w:lsdException w:name="Table Web 3" w:semiHidden="1" w:unhideWhenUsed="1"/>
     <w:lsdException w:name="Balloon Text" w:semiHidden="1" w:unhideWhenUsed="1"/>
     <w:lsdException w:name="Table Grid" w:uiPriority="39"/>
+    <w:lsdException w:name="Table Theme" w:semiHidden="1" w:unhideWhenUsed="1"/>
     <w:lsdException w:name="Placeholder Text" w:semiHidden="1"/>
     <w:lsdException w:name="No Spacing" w:uiPriority="1" w:qFormat="1"/>
     <w:lsdException w:name="Light Shading" w:uiPriority="60"/>
@@ -2007,6 +2989,7 @@
   <w:style w:type="paragraph" w:default="1" w:styleId="Normal">
     <w:name w:val="Normal"/>
     <w:qFormat/>
+    <w:rsid w:val="00EA393F"/>
   </w:style>
   <w:style w:type="character" w:default="1" w:styleId="DefaultParagraphFont">
     <w:name w:val="Default Paragraph Font"/>

</xml_diff>